<commit_message>
update CV, travel, teaching, slides
</commit_message>
<xml_diff>
--- a/H_Wilber_CV_short.docx
+++ b/H_Wilber_CV_short.docx
@@ -27,6 +27,11 @@
           <w:szCs w:val="20"/>
         </w:rPr>
         <w:instrText xml:space="preserve"> HYPERLINK "http://heatherw3521.github.io"</w:instrText>
+      </w:r>
+      <w:r>
+        <w:rPr>
+          <w:rStyle w:val="Hyperlink0"/>
+        </w:rPr>
       </w:r>
       <w:r>
         <w:rPr>
@@ -1797,7 +1802,23 @@
           <w:sz w:val="20"/>
           <w:szCs w:val="20"/>
         </w:rPr>
-        <w:t>10.</w:t>
+        <w:t>1</w:t>
+      </w:r>
+      <w:r>
+        <w:rPr>
+          <w:rFonts w:ascii="Helvetica" w:hAnsi="Helvetica"/>
+          <w:sz w:val="20"/>
+          <w:szCs w:val="20"/>
+        </w:rPr>
+        <w:t>1</w:t>
+      </w:r>
+      <w:r>
+        <w:rPr>
+          <w:rFonts w:ascii="Helvetica" w:hAnsi="Helvetica"/>
+          <w:sz w:val="20"/>
+          <w:szCs w:val="20"/>
+        </w:rPr>
+        <w:t>.</w:t>
       </w:r>
       <w:r>
         <w:rPr>
@@ -1885,6 +1906,65 @@
           <w:szCs w:val="20"/>
         </w:rPr>
         <w:t>2023)</w:t>
+      </w:r>
+    </w:p>
+    <w:p>
+      <w:pPr>
+        <w:pStyle w:val="Default"/>
+        <w:spacing w:line="276" w:lineRule="auto"/>
+        <w:ind w:firstLine="360"/>
+        <w:rPr>
+          <w:rFonts w:ascii="Helvetica" w:hAnsi="Helvetica"/>
+          <w:sz w:val="20"/>
+          <w:szCs w:val="20"/>
+        </w:rPr>
+      </w:pPr>
+      <w:r>
+        <w:rPr>
+          <w:rFonts w:ascii="Helvetica" w:hAnsi="Helvetica"/>
+          <w:sz w:val="20"/>
+          <w:szCs w:val="20"/>
+        </w:rPr>
+        <w:t>10. MATHEMATICS COLLOQUIUM (Temple University, Philadelphia, PA)</w:t>
+      </w:r>
+    </w:p>
+    <w:p>
+      <w:pPr>
+        <w:pStyle w:val="Default"/>
+        <w:spacing w:line="276" w:lineRule="auto"/>
+        <w:ind w:firstLine="720"/>
+        <w:rPr>
+          <w:rFonts w:ascii="Helvetica" w:hAnsi="Helvetica"/>
+          <w:sz w:val="20"/>
+          <w:szCs w:val="20"/>
+        </w:rPr>
+      </w:pPr>
+      <w:r>
+        <w:rPr>
+          <w:i/>
+          <w:iCs/>
+          <w:sz w:val="20"/>
+          <w:szCs w:val="20"/>
+        </w:rPr>
+        <w:t xml:space="preserve">Talk: </w:t>
+      </w:r>
+      <w:r>
+        <w:rPr>
+          <w:i/>
+          <w:iCs/>
+          <w:sz w:val="20"/>
+          <w:szCs w:val="20"/>
+        </w:rPr>
+        <w:t>Designing low rank methods via rational functions</w:t>
+      </w:r>
+      <w:r>
+        <w:rPr>
+          <w:i/>
+          <w:iCs/>
+          <w:sz w:val="20"/>
+          <w:szCs w:val="20"/>
+        </w:rPr>
+        <w:t xml:space="preserve"> (Dec. 2022)</w:t>
       </w:r>
     </w:p>
     <w:p>
@@ -2146,17 +2226,13 @@
       </w:r>
       <w:r>
         <w:rPr>
-          <w:i/>
-          <w:iCs/>
-        </w:rPr>
-        <w:t>Computing with rational approximations to the square root</w:t>
-      </w:r>
-      <w:r>
-        <w:rPr>
-          <w:i/>
-          <w:iCs/>
-        </w:rPr>
-        <w:t xml:space="preserve"> (Oct. 2022)</w:t>
+          <w:rFonts w:ascii="Helvetica" w:hAnsi="Helvetica" w:cs="Helvetica"/>
+          <w:i/>
+          <w:iCs/>
+          <w:sz w:val="20"/>
+          <w:szCs w:val="20"/>
+        </w:rPr>
+        <w:t>Computing with rational approximations to the square root (Oct. 2022)</w:t>
       </w:r>
     </w:p>
     <w:p>
@@ -2361,6 +2437,7 @@
           <w:sz w:val="20"/>
           <w:szCs w:val="20"/>
         </w:rPr>
+        <w:lastRenderedPageBreak/>
         <w:t xml:space="preserve">     Talk: Low rank numerical methods via rational function approximation (June 2022)</w:t>
       </w:r>
     </w:p>
@@ -2421,7 +2498,6 @@
           <w:sz w:val="20"/>
           <w:szCs w:val="20"/>
         </w:rPr>
-        <w:lastRenderedPageBreak/>
         <w:t xml:space="preserve">      Talk: Low rank methods for structured matrices. (May 2022)</w:t>
       </w:r>
     </w:p>
@@ -4630,7 +4706,6 @@
           <w:szCs w:val="20"/>
           <w:u w:val="single"/>
         </w:rPr>
-        <w:lastRenderedPageBreak/>
         <w:t>SELECTED FELLOWSHIPS AND AWARDS</w:t>
       </w:r>
     </w:p>
@@ -5073,6 +5148,32 @@
           <w:szCs w:val="20"/>
         </w:rPr>
         <w:t xml:space="preserve"> Math. Soc., Adv. in Comp. Math.</w:t>
+      </w:r>
+      <w:r>
+        <w:rPr>
+          <w:rFonts w:ascii="Helvetica" w:hAnsi="Helvetica"/>
+          <w:sz w:val="20"/>
+          <w:szCs w:val="20"/>
+        </w:rPr>
+        <w:t xml:space="preserve">, </w:t>
+      </w:r>
+      <w:proofErr w:type="spellStart"/>
+      <w:r>
+        <w:rPr>
+          <w:rFonts w:ascii="Helvetica" w:hAnsi="Helvetica"/>
+          <w:sz w:val="20"/>
+          <w:szCs w:val="20"/>
+        </w:rPr>
+        <w:t>Electr</w:t>
+      </w:r>
+      <w:proofErr w:type="spellEnd"/>
+      <w:r>
+        <w:rPr>
+          <w:rFonts w:ascii="Helvetica" w:hAnsi="Helvetica"/>
+          <w:sz w:val="20"/>
+          <w:szCs w:val="20"/>
+        </w:rPr>
+        <w:t>. Trans. on Num. Analysis</w:t>
       </w:r>
     </w:p>
     <w:p>
@@ -5749,7 +5850,7 @@
         <w:pStyle w:val="Default"/>
         <w:numPr>
           <w:ilvl w:val="0"/>
-          <w:numId w:val="5"/>
+          <w:numId w:val="19"/>
         </w:numPr>
         <w:spacing w:line="276" w:lineRule="auto"/>
         <w:rPr>
@@ -5766,7 +5867,7 @@
           <w:szCs w:val="20"/>
           <w:lang w:val="de-DE"/>
         </w:rPr>
-        <w:t>Fall 2022: Advanced Calculus with Applications</w:t>
+        <w:t>Spring</w:t>
       </w:r>
       <w:r>
         <w:rPr>
@@ -5775,7 +5876,7 @@
           <w:szCs w:val="20"/>
           <w:lang w:val="de-DE"/>
         </w:rPr>
-        <w:t>, II</w:t>
+        <w:t xml:space="preserve"> 202</w:t>
       </w:r>
       <w:r>
         <w:rPr>
@@ -5784,7 +5885,25 @@
           <w:szCs w:val="20"/>
           <w:lang w:val="de-DE"/>
         </w:rPr>
-        <w:t xml:space="preserve"> </w:t>
+        <w:t>3</w:t>
+      </w:r>
+      <w:r>
+        <w:rPr>
+          <w:rFonts w:ascii="Helvetica" w:hAnsi="Helvetica"/>
+          <w:sz w:val="20"/>
+          <w:szCs w:val="20"/>
+          <w:lang w:val="de-DE"/>
+        </w:rPr>
+        <w:t xml:space="preserve">: </w:t>
+      </w:r>
+      <w:r>
+        <w:rPr>
+          <w:rFonts w:ascii="Helvetica" w:hAnsi="Helvetica"/>
+          <w:sz w:val="20"/>
+          <w:szCs w:val="20"/>
+          <w:lang w:val="de-DE"/>
+        </w:rPr>
+        <w:t>Sequences, Series and Multivariable Calculus</w:t>
       </w:r>
     </w:p>
     <w:p>
@@ -5809,7 +5928,25 @@
           <w:szCs w:val="20"/>
           <w:lang w:val="de-DE"/>
         </w:rPr>
-        <w:t>Spring 2023: Sequences, Series and Multivariable Calculus</w:t>
+        <w:t>Fall 2022: Advanced Calculus with Applications</w:t>
+      </w:r>
+      <w:r>
+        <w:rPr>
+          <w:rFonts w:ascii="Helvetica" w:hAnsi="Helvetica"/>
+          <w:sz w:val="20"/>
+          <w:szCs w:val="20"/>
+          <w:lang w:val="de-DE"/>
+        </w:rPr>
+        <w:t>, II</w:t>
+      </w:r>
+      <w:r>
+        <w:rPr>
+          <w:rFonts w:ascii="Helvetica" w:hAnsi="Helvetica"/>
+          <w:sz w:val="20"/>
+          <w:szCs w:val="20"/>
+          <w:lang w:val="de-DE"/>
+        </w:rPr>
+        <w:t xml:space="preserve"> </w:t>
       </w:r>
     </w:p>
     <w:p>
@@ -6444,7 +6581,27 @@
           <w:szCs w:val="20"/>
           <w:lang w:val="it-IT"/>
         </w:rPr>
-        <w:t>pre-algebra, algebra II, geometry, trigonometry, pre-calculus and Title-I interventionist</w:t>
+        <w:t>pre-algebra, algebra II, geometry, trigonometry, pre-</w:t>
+      </w:r>
+      <w:proofErr w:type="gramStart"/>
+      <w:r>
+        <w:rPr>
+          <w:rFonts w:ascii="Helvetica" w:hAnsi="Helvetica"/>
+          <w:sz w:val="20"/>
+          <w:szCs w:val="20"/>
+          <w:lang w:val="it-IT"/>
+        </w:rPr>
+        <w:t>calculus</w:t>
+      </w:r>
+      <w:proofErr w:type="gramEnd"/>
+      <w:r>
+        <w:rPr>
+          <w:rFonts w:ascii="Helvetica" w:hAnsi="Helvetica"/>
+          <w:sz w:val="20"/>
+          <w:szCs w:val="20"/>
+          <w:lang w:val="it-IT"/>
+        </w:rPr>
+        <w:t xml:space="preserve"> and Title-I interventionist</w:t>
       </w:r>
     </w:p>
     <w:p>
@@ -6967,6 +7124,119 @@
     </w:lvl>
   </w:abstractNum>
   <w:abstractNum w:abstractNumId="5" w15:restartNumberingAfterBreak="0">
+    <w:nsid w:val="2FC83FFC"/>
+    <w:multiLevelType w:val="hybridMultilevel"/>
+    <w:tmpl w:val="CED0BD9C"/>
+    <w:lvl w:ilvl="0" w:tplc="04090003">
+      <w:start w:val="1"/>
+      <w:numFmt w:val="bullet"/>
+      <w:lvlText w:val="o"/>
+      <w:lvlJc w:val="left"/>
+      <w:pPr>
+        <w:ind w:left="1440" w:hanging="360"/>
+      </w:pPr>
+      <w:rPr>
+        <w:rFonts w:ascii="Courier New" w:hAnsi="Courier New" w:cs="Courier New" w:hint="default"/>
+      </w:rPr>
+    </w:lvl>
+    <w:lvl w:ilvl="1" w:tplc="04090003" w:tentative="1">
+      <w:start w:val="1"/>
+      <w:numFmt w:val="bullet"/>
+      <w:lvlText w:val="o"/>
+      <w:lvlJc w:val="left"/>
+      <w:pPr>
+        <w:ind w:left="2160" w:hanging="360"/>
+      </w:pPr>
+      <w:rPr>
+        <w:rFonts w:ascii="Courier New" w:hAnsi="Courier New" w:cs="Courier New" w:hint="default"/>
+      </w:rPr>
+    </w:lvl>
+    <w:lvl w:ilvl="2" w:tplc="04090005" w:tentative="1">
+      <w:start w:val="1"/>
+      <w:numFmt w:val="bullet"/>
+      <w:lvlText w:val=""/>
+      <w:lvlJc w:val="left"/>
+      <w:pPr>
+        <w:ind w:left="2880" w:hanging="360"/>
+      </w:pPr>
+      <w:rPr>
+        <w:rFonts w:ascii="Wingdings" w:hAnsi="Wingdings" w:hint="default"/>
+      </w:rPr>
+    </w:lvl>
+    <w:lvl w:ilvl="3" w:tplc="04090001" w:tentative="1">
+      <w:start w:val="1"/>
+      <w:numFmt w:val="bullet"/>
+      <w:lvlText w:val=""/>
+      <w:lvlJc w:val="left"/>
+      <w:pPr>
+        <w:ind w:left="3600" w:hanging="360"/>
+      </w:pPr>
+      <w:rPr>
+        <w:rFonts w:ascii="Symbol" w:hAnsi="Symbol" w:hint="default"/>
+      </w:rPr>
+    </w:lvl>
+    <w:lvl w:ilvl="4" w:tplc="04090003" w:tentative="1">
+      <w:start w:val="1"/>
+      <w:numFmt w:val="bullet"/>
+      <w:lvlText w:val="o"/>
+      <w:lvlJc w:val="left"/>
+      <w:pPr>
+        <w:ind w:left="4320" w:hanging="360"/>
+      </w:pPr>
+      <w:rPr>
+        <w:rFonts w:ascii="Courier New" w:hAnsi="Courier New" w:cs="Courier New" w:hint="default"/>
+      </w:rPr>
+    </w:lvl>
+    <w:lvl w:ilvl="5" w:tplc="04090005" w:tentative="1">
+      <w:start w:val="1"/>
+      <w:numFmt w:val="bullet"/>
+      <w:lvlText w:val=""/>
+      <w:lvlJc w:val="left"/>
+      <w:pPr>
+        <w:ind w:left="5040" w:hanging="360"/>
+      </w:pPr>
+      <w:rPr>
+        <w:rFonts w:ascii="Wingdings" w:hAnsi="Wingdings" w:hint="default"/>
+      </w:rPr>
+    </w:lvl>
+    <w:lvl w:ilvl="6" w:tplc="04090001" w:tentative="1">
+      <w:start w:val="1"/>
+      <w:numFmt w:val="bullet"/>
+      <w:lvlText w:val=""/>
+      <w:lvlJc w:val="left"/>
+      <w:pPr>
+        <w:ind w:left="5760" w:hanging="360"/>
+      </w:pPr>
+      <w:rPr>
+        <w:rFonts w:ascii="Symbol" w:hAnsi="Symbol" w:hint="default"/>
+      </w:rPr>
+    </w:lvl>
+    <w:lvl w:ilvl="7" w:tplc="04090003" w:tentative="1">
+      <w:start w:val="1"/>
+      <w:numFmt w:val="bullet"/>
+      <w:lvlText w:val="o"/>
+      <w:lvlJc w:val="left"/>
+      <w:pPr>
+        <w:ind w:left="6480" w:hanging="360"/>
+      </w:pPr>
+      <w:rPr>
+        <w:rFonts w:ascii="Courier New" w:hAnsi="Courier New" w:cs="Courier New" w:hint="default"/>
+      </w:rPr>
+    </w:lvl>
+    <w:lvl w:ilvl="8" w:tplc="04090005" w:tentative="1">
+      <w:start w:val="1"/>
+      <w:numFmt w:val="bullet"/>
+      <w:lvlText w:val=""/>
+      <w:lvlJc w:val="left"/>
+      <w:pPr>
+        <w:ind w:left="7200" w:hanging="360"/>
+      </w:pPr>
+      <w:rPr>
+        <w:rFonts w:ascii="Wingdings" w:hAnsi="Wingdings" w:hint="default"/>
+      </w:rPr>
+    </w:lvl>
+  </w:abstractNum>
+  <w:abstractNum w:abstractNumId="6" w15:restartNumberingAfterBreak="0">
     <w:nsid w:val="323D7CF1"/>
     <w:multiLevelType w:val="hybridMultilevel"/>
     <w:tmpl w:val="EC368E12"/>
@@ -7055,7 +7325,7 @@
       </w:pPr>
     </w:lvl>
   </w:abstractNum>
-  <w:abstractNum w:abstractNumId="6" w15:restartNumberingAfterBreak="0">
+  <w:abstractNum w:abstractNumId="7" w15:restartNumberingAfterBreak="0">
     <w:nsid w:val="383A36AC"/>
     <w:multiLevelType w:val="hybridMultilevel"/>
     <w:tmpl w:val="BA9CA5E6"/>
@@ -7168,7 +7438,7 @@
       </w:rPr>
     </w:lvl>
   </w:abstractNum>
-  <w:abstractNum w:abstractNumId="7" w15:restartNumberingAfterBreak="0">
+  <w:abstractNum w:abstractNumId="8" w15:restartNumberingAfterBreak="0">
     <w:nsid w:val="3D791310"/>
     <w:multiLevelType w:val="hybridMultilevel"/>
     <w:tmpl w:val="F080F624"/>
@@ -7258,7 +7528,7 @@
       </w:pPr>
     </w:lvl>
   </w:abstractNum>
-  <w:abstractNum w:abstractNumId="8" w15:restartNumberingAfterBreak="0">
+  <w:abstractNum w:abstractNumId="9" w15:restartNumberingAfterBreak="0">
     <w:nsid w:val="40512E3B"/>
     <w:multiLevelType w:val="hybridMultilevel"/>
     <w:tmpl w:val="9A508884"/>
@@ -7344,7 +7614,7 @@
       </w:pPr>
     </w:lvl>
   </w:abstractNum>
-  <w:abstractNum w:abstractNumId="9" w15:restartNumberingAfterBreak="0">
+  <w:abstractNum w:abstractNumId="10" w15:restartNumberingAfterBreak="0">
     <w:nsid w:val="48495C0E"/>
     <w:multiLevelType w:val="hybridMultilevel"/>
     <w:tmpl w:val="D9145F06"/>
@@ -7435,7 +7705,7 @@
       </w:pPr>
     </w:lvl>
   </w:abstractNum>
-  <w:abstractNum w:abstractNumId="10" w15:restartNumberingAfterBreak="0">
+  <w:abstractNum w:abstractNumId="11" w15:restartNumberingAfterBreak="0">
     <w:nsid w:val="506B5539"/>
     <w:multiLevelType w:val="hybridMultilevel"/>
     <w:tmpl w:val="F8627EB2"/>
@@ -7524,7 +7794,7 @@
       </w:pPr>
     </w:lvl>
   </w:abstractNum>
-  <w:abstractNum w:abstractNumId="11" w15:restartNumberingAfterBreak="0">
+  <w:abstractNum w:abstractNumId="12" w15:restartNumberingAfterBreak="0">
     <w:nsid w:val="544701F4"/>
     <w:multiLevelType w:val="hybridMultilevel"/>
     <w:tmpl w:val="F854614E"/>
@@ -7637,7 +7907,120 @@
       </w:rPr>
     </w:lvl>
   </w:abstractNum>
-  <w:abstractNum w:abstractNumId="12" w15:restartNumberingAfterBreak="0">
+  <w:abstractNum w:abstractNumId="13" w15:restartNumberingAfterBreak="0">
+    <w:nsid w:val="5AD56E01"/>
+    <w:multiLevelType w:val="hybridMultilevel"/>
+    <w:tmpl w:val="D0AE6064"/>
+    <w:lvl w:ilvl="0" w:tplc="04090003">
+      <w:start w:val="1"/>
+      <w:numFmt w:val="bullet"/>
+      <w:lvlText w:val="o"/>
+      <w:lvlJc w:val="left"/>
+      <w:pPr>
+        <w:ind w:left="720" w:hanging="360"/>
+      </w:pPr>
+      <w:rPr>
+        <w:rFonts w:ascii="Courier New" w:hAnsi="Courier New" w:cs="Courier New" w:hint="default"/>
+      </w:rPr>
+    </w:lvl>
+    <w:lvl w:ilvl="1" w:tplc="04090003" w:tentative="1">
+      <w:start w:val="1"/>
+      <w:numFmt w:val="bullet"/>
+      <w:lvlText w:val="o"/>
+      <w:lvlJc w:val="left"/>
+      <w:pPr>
+        <w:ind w:left="1440" w:hanging="360"/>
+      </w:pPr>
+      <w:rPr>
+        <w:rFonts w:ascii="Courier New" w:hAnsi="Courier New" w:cs="Courier New" w:hint="default"/>
+      </w:rPr>
+    </w:lvl>
+    <w:lvl w:ilvl="2" w:tplc="04090005" w:tentative="1">
+      <w:start w:val="1"/>
+      <w:numFmt w:val="bullet"/>
+      <w:lvlText w:val=""/>
+      <w:lvlJc w:val="left"/>
+      <w:pPr>
+        <w:ind w:left="2160" w:hanging="360"/>
+      </w:pPr>
+      <w:rPr>
+        <w:rFonts w:ascii="Wingdings" w:hAnsi="Wingdings" w:hint="default"/>
+      </w:rPr>
+    </w:lvl>
+    <w:lvl w:ilvl="3" w:tplc="04090001" w:tentative="1">
+      <w:start w:val="1"/>
+      <w:numFmt w:val="bullet"/>
+      <w:lvlText w:val=""/>
+      <w:lvlJc w:val="left"/>
+      <w:pPr>
+        <w:ind w:left="2880" w:hanging="360"/>
+      </w:pPr>
+      <w:rPr>
+        <w:rFonts w:ascii="Symbol" w:hAnsi="Symbol" w:hint="default"/>
+      </w:rPr>
+    </w:lvl>
+    <w:lvl w:ilvl="4" w:tplc="04090003" w:tentative="1">
+      <w:start w:val="1"/>
+      <w:numFmt w:val="bullet"/>
+      <w:lvlText w:val="o"/>
+      <w:lvlJc w:val="left"/>
+      <w:pPr>
+        <w:ind w:left="3600" w:hanging="360"/>
+      </w:pPr>
+      <w:rPr>
+        <w:rFonts w:ascii="Courier New" w:hAnsi="Courier New" w:cs="Courier New" w:hint="default"/>
+      </w:rPr>
+    </w:lvl>
+    <w:lvl w:ilvl="5" w:tplc="04090005" w:tentative="1">
+      <w:start w:val="1"/>
+      <w:numFmt w:val="bullet"/>
+      <w:lvlText w:val=""/>
+      <w:lvlJc w:val="left"/>
+      <w:pPr>
+        <w:ind w:left="4320" w:hanging="360"/>
+      </w:pPr>
+      <w:rPr>
+        <w:rFonts w:ascii="Wingdings" w:hAnsi="Wingdings" w:hint="default"/>
+      </w:rPr>
+    </w:lvl>
+    <w:lvl w:ilvl="6" w:tplc="04090001" w:tentative="1">
+      <w:start w:val="1"/>
+      <w:numFmt w:val="bullet"/>
+      <w:lvlText w:val=""/>
+      <w:lvlJc w:val="left"/>
+      <w:pPr>
+        <w:ind w:left="5040" w:hanging="360"/>
+      </w:pPr>
+      <w:rPr>
+        <w:rFonts w:ascii="Symbol" w:hAnsi="Symbol" w:hint="default"/>
+      </w:rPr>
+    </w:lvl>
+    <w:lvl w:ilvl="7" w:tplc="04090003" w:tentative="1">
+      <w:start w:val="1"/>
+      <w:numFmt w:val="bullet"/>
+      <w:lvlText w:val="o"/>
+      <w:lvlJc w:val="left"/>
+      <w:pPr>
+        <w:ind w:left="5760" w:hanging="360"/>
+      </w:pPr>
+      <w:rPr>
+        <w:rFonts w:ascii="Courier New" w:hAnsi="Courier New" w:cs="Courier New" w:hint="default"/>
+      </w:rPr>
+    </w:lvl>
+    <w:lvl w:ilvl="8" w:tplc="04090005" w:tentative="1">
+      <w:start w:val="1"/>
+      <w:numFmt w:val="bullet"/>
+      <w:lvlText w:val=""/>
+      <w:lvlJc w:val="left"/>
+      <w:pPr>
+        <w:ind w:left="6480" w:hanging="360"/>
+      </w:pPr>
+      <w:rPr>
+        <w:rFonts w:ascii="Wingdings" w:hAnsi="Wingdings" w:hint="default"/>
+      </w:rPr>
+    </w:lvl>
+  </w:abstractNum>
+  <w:abstractNum w:abstractNumId="14" w15:restartNumberingAfterBreak="0">
     <w:nsid w:val="68E02D4F"/>
     <w:multiLevelType w:val="hybridMultilevel"/>
     <w:tmpl w:val="52FAD860"/>
@@ -7726,7 +8109,7 @@
       </w:pPr>
     </w:lvl>
   </w:abstractNum>
-  <w:abstractNum w:abstractNumId="13" w15:restartNumberingAfterBreak="0">
+  <w:abstractNum w:abstractNumId="15" w15:restartNumberingAfterBreak="0">
     <w:nsid w:val="6FAF571F"/>
     <w:multiLevelType w:val="hybridMultilevel"/>
     <w:tmpl w:val="C890CDA6"/>
@@ -7815,7 +8198,7 @@
       </w:pPr>
     </w:lvl>
   </w:abstractNum>
-  <w:abstractNum w:abstractNumId="14" w15:restartNumberingAfterBreak="0">
+  <w:abstractNum w:abstractNumId="16" w15:restartNumberingAfterBreak="0">
     <w:nsid w:val="76F61824"/>
     <w:multiLevelType w:val="hybridMultilevel"/>
     <w:tmpl w:val="1074A3A2"/>
@@ -7905,7 +8288,7 @@
       </w:pPr>
     </w:lvl>
   </w:abstractNum>
-  <w:abstractNum w:abstractNumId="15" w15:restartNumberingAfterBreak="0">
+  <w:abstractNum w:abstractNumId="17" w15:restartNumberingAfterBreak="0">
     <w:nsid w:val="7D370082"/>
     <w:multiLevelType w:val="hybridMultilevel"/>
     <w:tmpl w:val="D34A5BBA"/>
@@ -7994,7 +8377,7 @@
       </w:pPr>
     </w:lvl>
   </w:abstractNum>
-  <w:abstractNum w:abstractNumId="16" w15:restartNumberingAfterBreak="0">
+  <w:abstractNum w:abstractNumId="18" w15:restartNumberingAfterBreak="0">
     <w:nsid w:val="7F372ABD"/>
     <w:multiLevelType w:val="hybridMultilevel"/>
     <w:tmpl w:val="CBEA80E2"/>
@@ -8084,55 +8467,61 @@
     </w:lvl>
   </w:abstractNum>
   <w:num w:numId="1" w16cid:durableId="1887446753">
-    <w:abstractNumId w:val="8"/>
+    <w:abstractNumId w:val="9"/>
   </w:num>
   <w:num w:numId="2" w16cid:durableId="216858980">
-    <w:abstractNumId w:val="5"/>
+    <w:abstractNumId w:val="6"/>
   </w:num>
   <w:num w:numId="3" w16cid:durableId="1634754832">
     <w:abstractNumId w:val="4"/>
   </w:num>
   <w:num w:numId="4" w16cid:durableId="1684895047">
-    <w:abstractNumId w:val="6"/>
+    <w:abstractNumId w:val="7"/>
   </w:num>
   <w:num w:numId="5" w16cid:durableId="529806978">
-    <w:abstractNumId w:val="11"/>
+    <w:abstractNumId w:val="12"/>
   </w:num>
   <w:num w:numId="6" w16cid:durableId="8264446">
-    <w:abstractNumId w:val="9"/>
+    <w:abstractNumId w:val="10"/>
   </w:num>
   <w:num w:numId="7" w16cid:durableId="675499326">
     <w:abstractNumId w:val="1"/>
   </w:num>
   <w:num w:numId="8" w16cid:durableId="147982779">
-    <w:abstractNumId w:val="12"/>
+    <w:abstractNumId w:val="14"/>
   </w:num>
   <w:num w:numId="9" w16cid:durableId="712924749">
-    <w:abstractNumId w:val="15"/>
+    <w:abstractNumId w:val="17"/>
   </w:num>
   <w:num w:numId="10" w16cid:durableId="1164318563">
     <w:abstractNumId w:val="2"/>
   </w:num>
   <w:num w:numId="11" w16cid:durableId="1778599274">
-    <w:abstractNumId w:val="13"/>
+    <w:abstractNumId w:val="15"/>
   </w:num>
   <w:num w:numId="12" w16cid:durableId="2074891467">
-    <w:abstractNumId w:val="16"/>
+    <w:abstractNumId w:val="18"/>
   </w:num>
   <w:num w:numId="13" w16cid:durableId="2091271796">
     <w:abstractNumId w:val="0"/>
   </w:num>
   <w:num w:numId="14" w16cid:durableId="1045060500">
-    <w:abstractNumId w:val="10"/>
+    <w:abstractNumId w:val="11"/>
   </w:num>
   <w:num w:numId="15" w16cid:durableId="1995406280">
     <w:abstractNumId w:val="3"/>
   </w:num>
   <w:num w:numId="16" w16cid:durableId="279386315">
-    <w:abstractNumId w:val="7"/>
+    <w:abstractNumId w:val="8"/>
   </w:num>
   <w:num w:numId="17" w16cid:durableId="276984265">
-    <w:abstractNumId w:val="14"/>
+    <w:abstractNumId w:val="16"/>
+  </w:num>
+  <w:num w:numId="18" w16cid:durableId="230236116">
+    <w:abstractNumId w:val="5"/>
+  </w:num>
+  <w:num w:numId="19" w16cid:durableId="998846545">
+    <w:abstractNumId w:val="13"/>
   </w:num>
 </w:numbering>
 </file>

</xml_diff>